<commit_message>
Add more links and initial dev
</commit_message>
<xml_diff>
--- a/aks-checklist.docx
+++ b/aks-checklist.docx
@@ -2,7 +2,7 @@
 <file path=word/document.xml><?xml version="1.0" encoding="utf-8"?>
 <w:document xmlns:w="http://schemas.openxmlformats.org/wordprocessingml/2006/main" xmlns:m="http://schemas.openxmlformats.org/officeDocument/2006/math" xmlns:r="http://schemas.openxmlformats.org/officeDocument/2006/relationships" xmlns:o="urn:schemas-microsoft-com:office:office" xmlns:v="urn:schemas-microsoft-com:vml" xmlns:w10="urn:schemas-microsoft-com:office:word" xmlns:a="http://schemas.openxmlformats.org/drawingml/2006/main" xmlns:pic="http://schemas.openxmlformats.org/drawingml/2006/picture" xmlns:wp="http://schemas.openxmlformats.org/drawingml/2006/wordprocessingDrawing">
   <w:body>
-    <w:bookmarkStart w:id="75" w:name="aks-checklist"/>
+    <w:bookmarkStart w:id="101" w:name="aks-checklist"/>
     <w:p>
       <w:pPr>
         <w:pStyle w:val="Heading1"/>
@@ -46,6 +46,9 @@
           <w:t xml:space="preserve">The AKS Checklist</w:t>
         </w:r>
       </w:hyperlink>
+      <w:r>
+        <w:t xml:space="preserve">.</w:t>
+      </w:r>
     </w:p>
     <w:bookmarkEnd w:id="21"/>
     <w:bookmarkStart w:id="31" w:name="cluster"/>
@@ -496,137 +499,527 @@
     </w:p>
     <w:p>
       <w:pPr>
+        <w:numPr>
+          <w:ilvl w:val="0"/>
+          <w:numId w:val="1004"/>
+        </w:numPr>
+        <w:pStyle w:val="Compact"/>
+      </w:pPr>
+      <w:r>
+        <w:t xml:space="preserve">Read</w:t>
+      </w:r>
+      <w:r>
+        <w:t xml:space="preserve"> </w:t>
+      </w:r>
+      <w:hyperlink r:id="rId38">
+        <w:r>
+          <w:rPr>
+            <w:rStyle w:val="Hyperlink"/>
+          </w:rPr>
+          <w:t xml:space="preserve">The Definitive Guide to Securing Kubernetes</w:t>
+        </w:r>
+      </w:hyperlink>
+      <w:r>
+        <w:t xml:space="preserve"> </w:t>
+      </w:r>
+      <w:r>
+        <w:t xml:space="preserve">whitepaper</w:t>
+      </w:r>
+    </w:p>
+    <w:p>
+      <w:pPr>
+        <w:numPr>
+          <w:ilvl w:val="0"/>
+          <w:numId w:val="1004"/>
+        </w:numPr>
+        <w:pStyle w:val="Compact"/>
+      </w:pPr>
+      <w:r>
+        <w:t xml:space="preserve">Use a K8S security Product (e.g. Sysdig, AquaSec, Twistlock, etc.)</w:t>
+      </w:r>
+    </w:p>
+    <w:p>
+      <w:pPr>
+        <w:numPr>
+          <w:ilvl w:val="0"/>
+          <w:numId w:val="1004"/>
+        </w:numPr>
+        <w:pStyle w:val="Compact"/>
+      </w:pPr>
+      <w:r>
+        <w:t xml:space="preserve">Enable</w:t>
+      </w:r>
+      <w:r>
+        <w:t xml:space="preserve"> </w:t>
+      </w:r>
+      <w:hyperlink r:id="rId39">
+        <w:r>
+          <w:rPr>
+            <w:rStyle w:val="Hyperlink"/>
+          </w:rPr>
+          <w:t xml:space="preserve">Azure Defender for Kubernetes</w:t>
+        </w:r>
+      </w:hyperlink>
+    </w:p>
+    <w:p>
+      <w:pPr>
+        <w:numPr>
+          <w:ilvl w:val="0"/>
+          <w:numId w:val="1004"/>
+        </w:numPr>
+        <w:pStyle w:val="Compact"/>
+      </w:pPr>
+      <w:r>
+        <w:t xml:space="preserve">Do not run containers as root or privileged</w:t>
+      </w:r>
+    </w:p>
+    <w:p>
+      <w:pPr>
+        <w:numPr>
+          <w:ilvl w:val="1"/>
+          <w:numId w:val="1005"/>
+        </w:numPr>
+        <w:pStyle w:val="Compact"/>
+      </w:pPr>
+      <w:r>
+        <w:t xml:space="preserve">Example: allowPrivilegeEscalation: false</w:t>
+      </w:r>
+    </w:p>
+    <w:p>
+      <w:pPr>
+        <w:numPr>
+          <w:ilvl w:val="0"/>
+          <w:numId w:val="1004"/>
+        </w:numPr>
+        <w:pStyle w:val="Compact"/>
+      </w:pPr>
+      <w:r>
+        <w:t xml:space="preserve">Use</w:t>
+      </w:r>
+      <w:r>
+        <w:t xml:space="preserve"> </w:t>
+      </w:r>
+      <w:hyperlink r:id="rId40">
+        <w:r>
+          <w:rPr>
+            <w:rStyle w:val="Hyperlink"/>
+          </w:rPr>
+          <w:t xml:space="preserve">App Armor</w:t>
+        </w:r>
+      </w:hyperlink>
+      <w:r>
+        <w:t xml:space="preserve"> </w:t>
+      </w:r>
+      <w:r>
+        <w:t xml:space="preserve">and</w:t>
+      </w:r>
+      <w:r>
+        <w:t xml:space="preserve"> </w:t>
+      </w:r>
+      <w:hyperlink r:id="rId41">
+        <w:r>
+          <w:rPr>
+            <w:rStyle w:val="Hyperlink"/>
+          </w:rPr>
+          <w:t xml:space="preserve">seccomp</w:t>
+        </w:r>
+      </w:hyperlink>
+    </w:p>
+    <w:bookmarkEnd w:id="42"/>
+    <w:bookmarkStart w:id="46" w:name="secrets"/>
+    <w:p>
+      <w:pPr>
+        <w:pStyle w:val="Heading2"/>
+      </w:pPr>
+      <w:r>
+        <w:t xml:space="preserve">Secrets</w:t>
+      </w:r>
+    </w:p>
+    <w:p>
+      <w:pPr>
         <w:pStyle w:val="FirstParagraph"/>
       </w:pPr>
       <w:r>
-        <w:t xml:space="preserve">Consider the following:</w:t>
-      </w:r>
-    </w:p>
-    <w:p>
-      <w:pPr>
-        <w:numPr>
-          <w:ilvl w:val="0"/>
-          <w:numId w:val="1004"/>
-        </w:numPr>
-        <w:pStyle w:val="Compact"/>
-      </w:pPr>
-      <w:r>
-        <w:t xml:space="preserve">Are you subject to security audits?</w:t>
-      </w:r>
-    </w:p>
-    <w:p>
-      <w:pPr>
-        <w:numPr>
-          <w:ilvl w:val="0"/>
-          <w:numId w:val="1004"/>
-        </w:numPr>
-        <w:pStyle w:val="Compact"/>
-      </w:pPr>
-      <w:r>
-        <w:t xml:space="preserve">Do you have any compliance requirements?</w:t>
-      </w:r>
-    </w:p>
-    <w:p>
-      <w:pPr>
-        <w:pStyle w:val="FirstParagraph"/>
-      </w:pPr>
-      <w:r>
-        <w:t xml:space="preserve">Checklist:</w:t>
-      </w:r>
-    </w:p>
-    <w:p>
-      <w:pPr>
-        <w:numPr>
-          <w:ilvl w:val="0"/>
-          <w:numId w:val="1005"/>
-        </w:numPr>
-        <w:pStyle w:val="Compact"/>
-      </w:pPr>
-      <w:r>
-        <w:t xml:space="preserve">Read</w:t>
-      </w:r>
-      <w:r>
-        <w:t xml:space="preserve"> </w:t>
-      </w:r>
-      <w:hyperlink r:id="rId38">
-        <w:r>
-          <w:rPr>
-            <w:rStyle w:val="Hyperlink"/>
-          </w:rPr>
-          <w:t xml:space="preserve">The Definitive Guide to Securing Kubernetes</w:t>
-        </w:r>
-      </w:hyperlink>
-      <w:r>
-        <w:t xml:space="preserve"> </w:t>
-      </w:r>
-      <w:r>
-        <w:t xml:space="preserve">whitepaper</w:t>
-      </w:r>
-    </w:p>
-    <w:p>
-      <w:pPr>
-        <w:numPr>
-          <w:ilvl w:val="0"/>
-          <w:numId w:val="1005"/>
-        </w:numPr>
-        <w:pStyle w:val="Compact"/>
-      </w:pPr>
-      <w:r>
-        <w:t xml:space="preserve">Use a K8S security Product (e.g. Sysdig, AquaSec, Twistlock, etc.)</w:t>
-      </w:r>
-    </w:p>
-    <w:p>
-      <w:pPr>
-        <w:numPr>
-          <w:ilvl w:val="0"/>
-          <w:numId w:val="1005"/>
-        </w:numPr>
-        <w:pStyle w:val="Compact"/>
-      </w:pPr>
-      <w:r>
-        <w:t xml:space="preserve">Enable</w:t>
-      </w:r>
-      <w:r>
-        <w:t xml:space="preserve"> </w:t>
-      </w:r>
-      <w:hyperlink r:id="rId39">
-        <w:r>
-          <w:rPr>
-            <w:rStyle w:val="Hyperlink"/>
-          </w:rPr>
-          <w:t xml:space="preserve">Azure Defender for Kubernetes</w:t>
-        </w:r>
-      </w:hyperlink>
-    </w:p>
-    <w:p>
-      <w:pPr>
-        <w:numPr>
-          <w:ilvl w:val="0"/>
-          <w:numId w:val="1005"/>
-        </w:numPr>
-        <w:pStyle w:val="Compact"/>
-      </w:pPr>
-      <w:r>
-        <w:t xml:space="preserve">Do not run containers as root or privileged</w:t>
+        <w:t xml:space="preserve">NOTE: By default, K8S Secrets are only encrypted at rest</w:t>
+      </w:r>
+    </w:p>
+    <w:p>
+      <w:pPr>
+        <w:numPr>
+          <w:ilvl w:val="0"/>
+          <w:numId w:val="1006"/>
+        </w:numPr>
+        <w:pStyle w:val="Compact"/>
+      </w:pPr>
+      <w:r>
+        <w:t xml:space="preserve">Understand</w:t>
+      </w:r>
+      <w:r>
+        <w:t xml:space="preserve"> </w:t>
+      </w:r>
+      <w:hyperlink r:id="rId43">
+        <w:r>
+          <w:rPr>
+            <w:rStyle w:val="Hyperlink"/>
+          </w:rPr>
+          <w:t xml:space="preserve">Secret Management in K8S</w:t>
+        </w:r>
+      </w:hyperlink>
+    </w:p>
+    <w:p>
+      <w:pPr>
+        <w:numPr>
+          <w:ilvl w:val="0"/>
+          <w:numId w:val="1006"/>
+        </w:numPr>
+        <w:pStyle w:val="Compact"/>
+      </w:pPr>
+      <w:r>
+        <w:t xml:space="preserve">Use</w:t>
+      </w:r>
+      <w:r>
+        <w:t xml:space="preserve"> </w:t>
+      </w:r>
+      <w:hyperlink r:id="rId44">
+        <w:r>
+          <w:rPr>
+            <w:rStyle w:val="Hyperlink"/>
+          </w:rPr>
+          <w:t xml:space="preserve">Azure Key Vault</w:t>
+        </w:r>
+      </w:hyperlink>
+      <w:r>
+        <w:t xml:space="preserve"> </w:t>
+      </w:r>
+      <w:r>
+        <w:t xml:space="preserve">to store Secrets/Certificates</w:t>
+      </w:r>
+    </w:p>
+    <w:p>
+      <w:pPr>
+        <w:numPr>
+          <w:ilvl w:val="0"/>
+          <w:numId w:val="1006"/>
+        </w:numPr>
+        <w:pStyle w:val="Compact"/>
+      </w:pPr>
+      <w:r>
+        <w:t xml:space="preserve">Don’t inject secrets as environment vars (visible via kubectl describe)</w:t>
+      </w:r>
+    </w:p>
+    <w:p>
+      <w:pPr>
+        <w:numPr>
+          <w:ilvl w:val="0"/>
+          <w:numId w:val="1006"/>
+        </w:numPr>
+        <w:pStyle w:val="Compact"/>
+      </w:pPr>
+      <w:r>
+        <w:t xml:space="preserve">Don’t store secrets in container images</w:t>
+      </w:r>
+    </w:p>
+    <w:p>
+      <w:pPr>
+        <w:numPr>
+          <w:ilvl w:val="0"/>
+          <w:numId w:val="1006"/>
+        </w:numPr>
+        <w:pStyle w:val="Compact"/>
+      </w:pPr>
+      <w:r>
+        <w:t xml:space="preserve">Understand</w:t>
+      </w:r>
+      <w:r>
+        <w:t xml:space="preserve"> </w:t>
+      </w:r>
+      <w:hyperlink r:id="rId45">
+        <w:r>
+          <w:rPr>
+            <w:rStyle w:val="Hyperlink"/>
+          </w:rPr>
+          <w:t xml:space="preserve">AKS Quota and limits</w:t>
+        </w:r>
+      </w:hyperlink>
+    </w:p>
+    <w:bookmarkEnd w:id="46"/>
+    <w:bookmarkStart w:id="49" w:name="compute"/>
+    <w:p>
+      <w:pPr>
+        <w:pStyle w:val="Heading2"/>
+      </w:pPr>
+      <w:r>
+        <w:t xml:space="preserve">Compute</w:t>
+      </w:r>
+    </w:p>
+    <w:p>
+      <w:pPr>
+        <w:numPr>
+          <w:ilvl w:val="0"/>
+          <w:numId w:val="1007"/>
+        </w:numPr>
+        <w:pStyle w:val="Compact"/>
+      </w:pPr>
+      <w:r>
+        <w:t xml:space="preserve">Set</w:t>
+      </w:r>
+      <w:r>
+        <w:t xml:space="preserve"> </w:t>
+      </w:r>
+      <w:hyperlink r:id="rId47">
+        <w:r>
+          <w:rPr>
+            <w:rStyle w:val="Hyperlink"/>
+          </w:rPr>
+          <w:t xml:space="preserve">resource quotas on namespaces</w:t>
+        </w:r>
+      </w:hyperlink>
+    </w:p>
+    <w:p>
+      <w:pPr>
+        <w:numPr>
+          <w:ilvl w:val="0"/>
+          <w:numId w:val="1007"/>
+        </w:numPr>
+        <w:pStyle w:val="Compact"/>
+      </w:pPr>
+      <w:r>
+        <w:t xml:space="preserve">If necessary,</w:t>
+      </w:r>
+      <w:r>
+        <w:t xml:space="preserve"> </w:t>
+      </w:r>
+      <w:hyperlink r:id="rId48">
+        <w:r>
+          <w:rPr>
+            <w:rStyle w:val="Hyperlink"/>
+          </w:rPr>
+          <w:t xml:space="preserve">harden AKS agent nodes</w:t>
+        </w:r>
+      </w:hyperlink>
+    </w:p>
+    <w:bookmarkEnd w:id="49"/>
+    <w:bookmarkStart w:id="57" w:name="availability"/>
+    <w:p>
+      <w:pPr>
+        <w:pStyle w:val="Heading2"/>
+      </w:pPr>
+      <w:r>
+        <w:t xml:space="preserve">Availability</w:t>
+      </w:r>
+    </w:p>
+    <w:p>
+      <w:pPr>
+        <w:numPr>
+          <w:ilvl w:val="0"/>
+          <w:numId w:val="1008"/>
+        </w:numPr>
+        <w:pStyle w:val="Compact"/>
+      </w:pPr>
+      <w:r>
+        <w:t xml:space="preserve">Use</w:t>
+      </w:r>
+      <w:r>
+        <w:t xml:space="preserve"> </w:t>
+      </w:r>
+      <w:hyperlink r:id="rId50">
+        <w:r>
+          <w:rPr>
+            <w:rStyle w:val="Hyperlink"/>
+          </w:rPr>
+          <w:t xml:space="preserve">Uptime SLA</w:t>
+        </w:r>
+      </w:hyperlink>
+      <w:r>
+        <w:t xml:space="preserve"> </w:t>
+      </w:r>
+      <w:r>
+        <w:t xml:space="preserve">for production clusters</w:t>
       </w:r>
     </w:p>
     <w:p>
       <w:pPr>
         <w:numPr>
           <w:ilvl w:val="1"/>
-          <w:numId w:val="1006"/>
-        </w:numPr>
-        <w:pStyle w:val="Compact"/>
-      </w:pPr>
-      <w:r>
-        <w:t xml:space="preserve">Example: allowPrivilegeEscalation: false</w:t>
-      </w:r>
-    </w:p>
-    <w:p>
-      <w:pPr>
-        <w:numPr>
-          <w:ilvl w:val="0"/>
-          <w:numId w:val="1005"/>
+          <w:numId w:val="1009"/>
+        </w:numPr>
+        <w:pStyle w:val="Compact"/>
+      </w:pPr>
+      <w:r>
+        <w:t xml:space="preserve">NOTE: By Default K8S API does not have SLA. Only premium tier</w:t>
+      </w:r>
+    </w:p>
+    <w:p>
+      <w:pPr>
+        <w:numPr>
+          <w:ilvl w:val="0"/>
+          <w:numId w:val="1008"/>
+        </w:numPr>
+        <w:pStyle w:val="Compact"/>
+      </w:pPr>
+      <w:r>
+        <w:t xml:space="preserve">Configure</w:t>
+      </w:r>
+      <w:r>
+        <w:t xml:space="preserve"> </w:t>
+      </w:r>
+      <w:hyperlink r:id="rId51">
+        <w:r>
+          <w:rPr>
+            <w:rStyle w:val="Hyperlink"/>
+          </w:rPr>
+          <w:t xml:space="preserve">liveness and readiness probes</w:t>
+        </w:r>
+      </w:hyperlink>
+    </w:p>
+    <w:p>
+      <w:pPr>
+        <w:numPr>
+          <w:ilvl w:val="0"/>
+          <w:numId w:val="1008"/>
+        </w:numPr>
+        <w:pStyle w:val="Compact"/>
+      </w:pPr>
+      <w:r>
+        <w:t xml:space="preserve">Use Deployments and run at least 1 replica</w:t>
+      </w:r>
+    </w:p>
+    <w:p>
+      <w:pPr>
+        <w:numPr>
+          <w:ilvl w:val="0"/>
+          <w:numId w:val="1008"/>
+        </w:numPr>
+        <w:pStyle w:val="Compact"/>
+      </w:pPr>
+      <w:r>
+        <w:t xml:space="preserve">Configure</w:t>
+      </w:r>
+      <w:r>
+        <w:t xml:space="preserve"> </w:t>
+      </w:r>
+      <w:hyperlink r:id="rId52">
+        <w:r>
+          <w:rPr>
+            <w:rStyle w:val="Hyperlink"/>
+          </w:rPr>
+          <w:t xml:space="preserve">app logging, monitoring and alerting</w:t>
+        </w:r>
+      </w:hyperlink>
+    </w:p>
+    <w:p>
+      <w:pPr>
+        <w:numPr>
+          <w:ilvl w:val="0"/>
+          <w:numId w:val="1008"/>
+        </w:numPr>
+        <w:pStyle w:val="Compact"/>
+      </w:pPr>
+      <w:r>
+        <w:t xml:space="preserve">Enable exporting of</w:t>
+      </w:r>
+      <w:r>
+        <w:t xml:space="preserve"> </w:t>
+      </w:r>
+      <w:hyperlink r:id="rId53">
+        <w:r>
+          <w:rPr>
+            <w:rStyle w:val="Hyperlink"/>
+          </w:rPr>
+          <w:t xml:space="preserve">AKS Control Plane logs</w:t>
+        </w:r>
+      </w:hyperlink>
+    </w:p>
+    <w:p>
+      <w:pPr>
+        <w:numPr>
+          <w:ilvl w:val="0"/>
+          <w:numId w:val="1008"/>
+        </w:numPr>
+        <w:pStyle w:val="Compact"/>
+      </w:pPr>
+      <w:r>
+        <w:t xml:space="preserve">Set</w:t>
+      </w:r>
+      <w:r>
+        <w:t xml:space="preserve"> </w:t>
+      </w:r>
+      <w:hyperlink r:id="rId54">
+        <w:r>
+          <w:rPr>
+            <w:rStyle w:val="Hyperlink"/>
+          </w:rPr>
+          <w:t xml:space="preserve">Pod Disruption Budgets</w:t>
+        </w:r>
+      </w:hyperlink>
+      <w:r>
+        <w:t xml:space="preserve"> </w:t>
+      </w:r>
+      <w:r>
+        <w:t xml:space="preserve">to prevent downtime during a planned disruption event</w:t>
+      </w:r>
+    </w:p>
+    <w:p>
+      <w:pPr>
+        <w:numPr>
+          <w:ilvl w:val="0"/>
+          <w:numId w:val="1008"/>
+        </w:numPr>
+        <w:pStyle w:val="Compact"/>
+      </w:pPr>
+      <w:r>
+        <w:t xml:space="preserve">Decide if</w:t>
+      </w:r>
+      <w:r>
+        <w:t xml:space="preserve"> </w:t>
+      </w:r>
+      <w:hyperlink r:id="rId55">
+        <w:r>
+          <w:rPr>
+            <w:rStyle w:val="Hyperlink"/>
+          </w:rPr>
+          <w:t xml:space="preserve">Availability Zones</w:t>
+        </w:r>
+      </w:hyperlink>
+      <w:r>
+        <w:t xml:space="preserve"> </w:t>
+      </w:r>
+      <w:r>
+        <w:t xml:space="preserve">or</w:t>
+      </w:r>
+      <w:r>
+        <w:t xml:space="preserve"> </w:t>
+      </w:r>
+      <w:hyperlink r:id="rId56">
+        <w:r>
+          <w:rPr>
+            <w:rStyle w:val="Hyperlink"/>
+          </w:rPr>
+          <w:t xml:space="preserve">multiple regions</w:t>
+        </w:r>
+      </w:hyperlink>
+      <w:r>
+        <w:t xml:space="preserve"> </w:t>
+      </w:r>
+      <w:r>
+        <w:t xml:space="preserve">meet your needs</w:t>
+      </w:r>
+    </w:p>
+    <w:bookmarkEnd w:id="57"/>
+    <w:bookmarkStart w:id="61" w:name="scaling"/>
+    <w:p>
+      <w:pPr>
+        <w:pStyle w:val="Heading2"/>
+      </w:pPr>
+      <w:r>
+        <w:t xml:space="preserve">Scaling</w:t>
+      </w:r>
+    </w:p>
+    <w:p>
+      <w:pPr>
+        <w:numPr>
+          <w:ilvl w:val="0"/>
+          <w:numId w:val="1010"/>
         </w:numPr>
         <w:pStyle w:val="Compact"/>
       </w:pPr>
@@ -636,78 +1029,140 @@
       <w:r>
         <w:t xml:space="preserve"> </w:t>
       </w:r>
-      <w:hyperlink r:id="rId40">
-        <w:r>
-          <w:rPr>
-            <w:rStyle w:val="Hyperlink"/>
-          </w:rPr>
-          <w:t xml:space="preserve">App Armor</w:t>
-        </w:r>
-      </w:hyperlink>
-      <w:r>
-        <w:t xml:space="preserve"> </w:t>
-      </w:r>
-      <w:r>
-        <w:t xml:space="preserve">and</w:t>
-      </w:r>
-      <w:r>
-        <w:t xml:space="preserve"> </w:t>
-      </w:r>
-      <w:hyperlink r:id="rId41">
-        <w:r>
-          <w:rPr>
-            <w:rStyle w:val="Hyperlink"/>
-          </w:rPr>
-          <w:t xml:space="preserve">seccomp</w:t>
-        </w:r>
-      </w:hyperlink>
-    </w:p>
-    <w:bookmarkEnd w:id="42"/>
-    <w:bookmarkStart w:id="45" w:name="secrets"/>
+      <w:hyperlink r:id="rId58">
+        <w:r>
+          <w:rPr>
+            <w:rStyle w:val="Hyperlink"/>
+          </w:rPr>
+          <w:t xml:space="preserve">Pod Requests and Limits</w:t>
+        </w:r>
+      </w:hyperlink>
+    </w:p>
+    <w:p>
+      <w:pPr>
+        <w:numPr>
+          <w:ilvl w:val="0"/>
+          <w:numId w:val="1010"/>
+        </w:numPr>
+        <w:pStyle w:val="Compact"/>
+      </w:pPr>
+      <w:r>
+        <w:t xml:space="preserve">Use</w:t>
+      </w:r>
+      <w:r>
+        <w:t xml:space="preserve"> </w:t>
+      </w:r>
+      <w:hyperlink r:id="rId59">
+        <w:r>
+          <w:rPr>
+            <w:rStyle w:val="Hyperlink"/>
+          </w:rPr>
+          <w:t xml:space="preserve">Horizontal Pod Autoscaler</w:t>
+        </w:r>
+      </w:hyperlink>
+    </w:p>
+    <w:p>
+      <w:pPr>
+        <w:numPr>
+          <w:ilvl w:val="0"/>
+          <w:numId w:val="1010"/>
+        </w:numPr>
+        <w:pStyle w:val="Compact"/>
+      </w:pPr>
+      <w:r>
+        <w:t xml:space="preserve">Use</w:t>
+      </w:r>
+      <w:r>
+        <w:t xml:space="preserve"> </w:t>
+      </w:r>
+      <w:hyperlink r:id="rId60">
+        <w:r>
+          <w:rPr>
+            <w:rStyle w:val="Hyperlink"/>
+          </w:rPr>
+          <w:t xml:space="preserve">Cluster Autoscaling</w:t>
+        </w:r>
+      </w:hyperlink>
+    </w:p>
+    <w:bookmarkEnd w:id="61"/>
+    <w:bookmarkStart w:id="73" w:name="network"/>
     <w:p>
       <w:pPr>
         <w:pStyle w:val="Heading2"/>
       </w:pPr>
       <w:r>
-        <w:t xml:space="preserve">Secrets</w:t>
-      </w:r>
-    </w:p>
-    <w:p>
-      <w:pPr>
-        <w:pStyle w:val="FirstParagraph"/>
-      </w:pPr>
-      <w:r>
-        <w:t xml:space="preserve">NOTE: By default, K8S Secrets are only encrypted at rest</w:t>
-      </w:r>
-    </w:p>
-    <w:p>
-      <w:pPr>
-        <w:numPr>
-          <w:ilvl w:val="0"/>
-          <w:numId w:val="1007"/>
-        </w:numPr>
-        <w:pStyle w:val="Compact"/>
-      </w:pPr>
-      <w:r>
-        <w:t xml:space="preserve">Understand</w:t>
-      </w:r>
-      <w:r>
-        <w:t xml:space="preserve"> </w:t>
-      </w:r>
-      <w:hyperlink r:id="rId43">
-        <w:r>
-          <w:rPr>
-            <w:rStyle w:val="Hyperlink"/>
-          </w:rPr>
-          <w:t xml:space="preserve">Secret Management in K8S</w:t>
-        </w:r>
-      </w:hyperlink>
-    </w:p>
-    <w:p>
-      <w:pPr>
-        <w:numPr>
-          <w:ilvl w:val="0"/>
-          <w:numId w:val="1007"/>
+        <w:t xml:space="preserve">Network</w:t>
+      </w:r>
+    </w:p>
+    <w:p>
+      <w:pPr>
+        <w:numPr>
+          <w:ilvl w:val="0"/>
+          <w:numId w:val="1011"/>
+        </w:numPr>
+        <w:pStyle w:val="Compact"/>
+      </w:pPr>
+      <w:r>
+        <w:t xml:space="preserve">Clearly understand your North-South and East-West network requirements</w:t>
+      </w:r>
+    </w:p>
+    <w:p>
+      <w:pPr>
+        <w:numPr>
+          <w:ilvl w:val="0"/>
+          <w:numId w:val="1011"/>
+        </w:numPr>
+        <w:pStyle w:val="Compact"/>
+      </w:pPr>
+      <w:r>
+        <w:t xml:space="preserve">Use a</w:t>
+      </w:r>
+      <w:r>
+        <w:t xml:space="preserve"> </w:t>
+      </w:r>
+      <w:hyperlink r:id="rId62">
+        <w:r>
+          <w:rPr>
+            <w:rStyle w:val="Hyperlink"/>
+          </w:rPr>
+          <w:t xml:space="preserve">Network Policy</w:t>
+        </w:r>
+      </w:hyperlink>
+      <w:r>
+        <w:t xml:space="preserve"> </w:t>
+      </w:r>
+      <w:r>
+        <w:t xml:space="preserve">(Calico or Azure Network Policy)</w:t>
+      </w:r>
+    </w:p>
+    <w:p>
+      <w:pPr>
+        <w:numPr>
+          <w:ilvl w:val="1"/>
+          <w:numId w:val="1012"/>
+        </w:numPr>
+        <w:pStyle w:val="Compact"/>
+      </w:pPr>
+      <w:r>
+        <w:t xml:space="preserve">Example:</w:t>
+      </w:r>
+      <w:r>
+        <w:t xml:space="preserve"> </w:t>
+      </w:r>
+      <w:hyperlink r:id="rId63">
+        <w:r>
+          <w:rPr>
+            <w:rStyle w:val="Hyperlink"/>
+          </w:rPr>
+          <w:t xml:space="preserve">Network Policy Recipes</w:t>
+        </w:r>
+      </w:hyperlink>
+    </w:p>
+    <w:p>
+      <w:pPr>
+        <w:numPr>
+          <w:ilvl w:val="0"/>
+          <w:numId w:val="1011"/>
         </w:numPr>
         <w:pStyle w:val="Compact"/>
       </w:pPr>
@@ -717,105 +1172,66 @@
       <w:r>
         <w:t xml:space="preserve"> </w:t>
       </w:r>
-      <w:hyperlink r:id="rId44">
-        <w:r>
-          <w:rPr>
-            <w:rStyle w:val="Hyperlink"/>
-          </w:rPr>
-          <w:t xml:space="preserve">Azure Key Vault</w:t>
-        </w:r>
-      </w:hyperlink>
-      <w:r>
-        <w:t xml:space="preserve"> </w:t>
-      </w:r>
-      <w:r>
-        <w:t xml:space="preserve">to store Secrets/Certificates</w:t>
-      </w:r>
-    </w:p>
-    <w:p>
-      <w:pPr>
-        <w:numPr>
-          <w:ilvl w:val="0"/>
-          <w:numId w:val="1007"/>
-        </w:numPr>
-        <w:pStyle w:val="Compact"/>
-      </w:pPr>
-      <w:r>
-        <w:t xml:space="preserve">Don’t inject secrets as environment vars (visible via kubectl describe)</w:t>
-      </w:r>
-    </w:p>
-    <w:p>
-      <w:pPr>
-        <w:numPr>
-          <w:ilvl w:val="0"/>
-          <w:numId w:val="1007"/>
-        </w:numPr>
-        <w:pStyle w:val="Compact"/>
-      </w:pPr>
-      <w:r>
-        <w:t xml:space="preserve">Don’t store secrets in container images</w:t>
-      </w:r>
-    </w:p>
-    <w:bookmarkEnd w:id="45"/>
-    <w:bookmarkStart w:id="47" w:name="compute"/>
-    <w:p>
-      <w:pPr>
-        <w:pStyle w:val="Heading2"/>
-      </w:pPr>
-      <w:r>
-        <w:t xml:space="preserve">Compute</w:t>
-      </w:r>
-    </w:p>
-    <w:p>
-      <w:pPr>
-        <w:numPr>
-          <w:ilvl w:val="0"/>
-          <w:numId w:val="1008"/>
-        </w:numPr>
-        <w:pStyle w:val="Compact"/>
-      </w:pPr>
-      <w:r>
-        <w:t xml:space="preserve">Set resource quotas on namespaces</w:t>
-      </w:r>
-    </w:p>
-    <w:p>
-      <w:pPr>
-        <w:numPr>
-          <w:ilvl w:val="0"/>
-          <w:numId w:val="1008"/>
-        </w:numPr>
-        <w:pStyle w:val="Compact"/>
-      </w:pPr>
-      <w:r>
-        <w:t xml:space="preserve">If necessary,</w:t>
-      </w:r>
-      <w:r>
-        <w:t xml:space="preserve"> </w:t>
-      </w:r>
-      <w:hyperlink r:id="rId46">
-        <w:r>
-          <w:rPr>
-            <w:rStyle w:val="Hyperlink"/>
-          </w:rPr>
-          <w:t xml:space="preserve">harden AKS agent nodes</w:t>
-        </w:r>
-      </w:hyperlink>
-    </w:p>
-    <w:bookmarkEnd w:id="47"/>
-    <w:bookmarkStart w:id="51" w:name="availability"/>
-    <w:p>
-      <w:pPr>
-        <w:pStyle w:val="Heading2"/>
-      </w:pPr>
-      <w:r>
-        <w:t xml:space="preserve">Availability</w:t>
-      </w:r>
-    </w:p>
-    <w:p>
-      <w:pPr>
-        <w:numPr>
-          <w:ilvl w:val="0"/>
-          <w:numId w:val="1009"/>
+      <w:hyperlink r:id="rId64">
+        <w:r>
+          <w:rPr>
+            <w:rStyle w:val="Hyperlink"/>
+          </w:rPr>
+          <w:t xml:space="preserve">Traffic Manager</w:t>
+        </w:r>
+      </w:hyperlink>
+      <w:r>
+        <w:t xml:space="preserve"> </w:t>
+      </w:r>
+      <w:r>
+        <w:t xml:space="preserve">or</w:t>
+      </w:r>
+      <w:r>
+        <w:t xml:space="preserve"> </w:t>
+      </w:r>
+      <w:hyperlink r:id="rId65">
+        <w:r>
+          <w:rPr>
+            <w:rStyle w:val="Hyperlink"/>
+          </w:rPr>
+          <w:t xml:space="preserve">Front Door</w:t>
+        </w:r>
+      </w:hyperlink>
+      <w:r>
+        <w:t xml:space="preserve"> </w:t>
+      </w:r>
+      <w:r>
+        <w:t xml:space="preserve">to front traffic</w:t>
+      </w:r>
+    </w:p>
+    <w:p>
+      <w:pPr>
+        <w:numPr>
+          <w:ilvl w:val="0"/>
+          <w:numId w:val="1011"/>
+        </w:numPr>
+        <w:pStyle w:val="Compact"/>
+      </w:pPr>
+      <w:r>
+        <w:t xml:space="preserve">Only use</w:t>
+      </w:r>
+      <w:r>
+        <w:t xml:space="preserve"> </w:t>
+      </w:r>
+      <w:hyperlink r:id="rId66">
+        <w:r>
+          <w:rPr>
+            <w:rStyle w:val="Hyperlink"/>
+          </w:rPr>
+          <w:t xml:space="preserve">Internal Load Balancer</w:t>
+        </w:r>
+      </w:hyperlink>
+    </w:p>
+    <w:p>
+      <w:pPr>
+        <w:numPr>
+          <w:ilvl w:val="0"/>
+          <w:numId w:val="1011"/>
         </w:numPr>
         <w:pStyle w:val="Compact"/>
       </w:pPr>
@@ -825,135 +1241,19 @@
       <w:r>
         <w:t xml:space="preserve"> </w:t>
       </w:r>
-      <w:hyperlink r:id="rId48">
-        <w:r>
-          <w:rPr>
-            <w:rStyle w:val="Hyperlink"/>
-          </w:rPr>
-          <w:t xml:space="preserve">Uptime SLA</w:t>
-        </w:r>
-      </w:hyperlink>
-      <w:r>
-        <w:t xml:space="preserve"> </w:t>
-      </w:r>
-      <w:r>
-        <w:t xml:space="preserve">for production clusters</w:t>
-      </w:r>
-    </w:p>
-    <w:p>
-      <w:pPr>
-        <w:numPr>
-          <w:ilvl w:val="1"/>
-          <w:numId w:val="1010"/>
-        </w:numPr>
-        <w:pStyle w:val="Compact"/>
-      </w:pPr>
-      <w:r>
-        <w:t xml:space="preserve">NOTE: By Default K8S API does not have SLA. Only premium tier</w:t>
-      </w:r>
-    </w:p>
-    <w:p>
-      <w:pPr>
-        <w:numPr>
-          <w:ilvl w:val="0"/>
-          <w:numId w:val="1009"/>
-        </w:numPr>
-        <w:pStyle w:val="Compact"/>
-      </w:pPr>
-      <w:r>
-        <w:t xml:space="preserve">Configure readiness, liveness and readiness probes</w:t>
-      </w:r>
-    </w:p>
-    <w:p>
-      <w:pPr>
-        <w:numPr>
-          <w:ilvl w:val="0"/>
-          <w:numId w:val="1009"/>
-        </w:numPr>
-        <w:pStyle w:val="Compact"/>
-      </w:pPr>
-      <w:r>
-        <w:t xml:space="preserve">Use Deployments and run at least 1 replica</w:t>
-      </w:r>
-    </w:p>
-    <w:p>
-      <w:pPr>
-        <w:numPr>
-          <w:ilvl w:val="0"/>
-          <w:numId w:val="1009"/>
-        </w:numPr>
-        <w:pStyle w:val="Compact"/>
-      </w:pPr>
-      <w:r>
-        <w:t xml:space="preserve">Configure logging, app monitoring an alerting</w:t>
-      </w:r>
-    </w:p>
-    <w:p>
-      <w:pPr>
-        <w:numPr>
-          <w:ilvl w:val="0"/>
-          <w:numId w:val="1009"/>
-        </w:numPr>
-        <w:pStyle w:val="Compact"/>
-      </w:pPr>
-      <w:r>
-        <w:t xml:space="preserve">Set Pod Disruption Budgets</w:t>
-      </w:r>
-    </w:p>
-    <w:p>
-      <w:pPr>
-        <w:numPr>
-          <w:ilvl w:val="0"/>
-          <w:numId w:val="1009"/>
-        </w:numPr>
-        <w:pStyle w:val="Compact"/>
-      </w:pPr>
-      <w:r>
-        <w:t xml:space="preserve">Decide if</w:t>
-      </w:r>
-      <w:r>
-        <w:t xml:space="preserve"> </w:t>
-      </w:r>
-      <w:hyperlink r:id="rId49">
-        <w:r>
-          <w:rPr>
-            <w:rStyle w:val="Hyperlink"/>
-          </w:rPr>
-          <w:t xml:space="preserve">Availability Zones</w:t>
-        </w:r>
-      </w:hyperlink>
-      <w:r>
-        <w:t xml:space="preserve"> </w:t>
-      </w:r>
-      <w:r>
-        <w:t xml:space="preserve">or</w:t>
-      </w:r>
-      <w:r>
-        <w:t xml:space="preserve"> </w:t>
-      </w:r>
-      <w:hyperlink r:id="rId50">
-        <w:r>
-          <w:rPr>
-            <w:rStyle w:val="Hyperlink"/>
-          </w:rPr>
-          <w:t xml:space="preserve">multiple regions</w:t>
-        </w:r>
-      </w:hyperlink>
-      <w:r>
-        <w:t xml:space="preserve"> </w:t>
-      </w:r>
-      <w:r>
-        <w:t xml:space="preserve">meet your needs</w:t>
-      </w:r>
-    </w:p>
-    <w:bookmarkEnd w:id="51"/>
-    <w:bookmarkStart w:id="53" w:name="scaling"/>
-    <w:p>
-      <w:pPr>
-        <w:pStyle w:val="Heading2"/>
-      </w:pPr>
-      <w:r>
-        <w:t xml:space="preserve">Scaling</w:t>
+      <w:hyperlink r:id="rId67">
+        <w:r>
+          <w:rPr>
+            <w:rStyle w:val="Hyperlink"/>
+          </w:rPr>
+          <w:t xml:space="preserve">Azure Firewall</w:t>
+        </w:r>
+      </w:hyperlink>
+      <w:r>
+        <w:t xml:space="preserve"> </w:t>
+      </w:r>
+      <w:r>
+        <w:t xml:space="preserve">to inspect egress traffic for data leakage.</w:t>
       </w:r>
     </w:p>
     <w:p>
@@ -965,8 +1265,19 @@
         <w:pStyle w:val="Compact"/>
       </w:pPr>
       <w:r>
-        <w:t xml:space="preserve">Use Pod Requests and Limits</w:t>
-      </w:r>
+        <w:t xml:space="preserve">Use</w:t>
+      </w:r>
+      <w:r>
+        <w:t xml:space="preserve"> </w:t>
+      </w:r>
+      <w:hyperlink r:id="rId68">
+        <w:r>
+          <w:rPr>
+            <w:rStyle w:val="Hyperlink"/>
+          </w:rPr>
+          <w:t xml:space="preserve">Ingress Controller</w:t>
+        </w:r>
+      </w:hyperlink>
     </w:p>
     <w:p>
       <w:pPr>
@@ -977,82 +1288,19 @@
         <w:pStyle w:val="Compact"/>
       </w:pPr>
       <w:r>
-        <w:t xml:space="preserve">Use HPA</w:t>
-      </w:r>
-    </w:p>
-    <w:p>
-      <w:pPr>
-        <w:numPr>
-          <w:ilvl w:val="0"/>
-          <w:numId w:val="1011"/>
-        </w:numPr>
-        <w:pStyle w:val="Compact"/>
-      </w:pPr>
-      <w:r>
-        <w:t xml:space="preserve">Use</w:t>
-      </w:r>
-      <w:r>
-        <w:t xml:space="preserve"> </w:t>
-      </w:r>
-      <w:hyperlink r:id="rId52">
-        <w:r>
-          <w:rPr>
-            <w:rStyle w:val="Hyperlink"/>
-          </w:rPr>
-          <w:t xml:space="preserve">Cluster Autoscaling</w:t>
-        </w:r>
-      </w:hyperlink>
-    </w:p>
-    <w:bookmarkEnd w:id="53"/>
-    <w:bookmarkStart w:id="64" w:name="network"/>
-    <w:p>
-      <w:pPr>
-        <w:pStyle w:val="Heading2"/>
-      </w:pPr>
-      <w:r>
-        <w:t xml:space="preserve">Network</w:t>
-      </w:r>
-    </w:p>
-    <w:p>
-      <w:pPr>
-        <w:numPr>
-          <w:ilvl w:val="0"/>
-          <w:numId w:val="1012"/>
-        </w:numPr>
-        <w:pStyle w:val="Compact"/>
-      </w:pPr>
-      <w:r>
-        <w:t xml:space="preserve">Clearly understand your North-South and East-West network requirements</w:t>
-      </w:r>
-    </w:p>
-    <w:p>
-      <w:pPr>
-        <w:numPr>
-          <w:ilvl w:val="0"/>
-          <w:numId w:val="1012"/>
-        </w:numPr>
-        <w:pStyle w:val="Compact"/>
-      </w:pPr>
-      <w:r>
         <w:t xml:space="preserve">Use a</w:t>
       </w:r>
       <w:r>
         <w:t xml:space="preserve"> </w:t>
       </w:r>
-      <w:hyperlink r:id="rId54">
-        <w:r>
-          <w:rPr>
-            <w:rStyle w:val="Hyperlink"/>
-          </w:rPr>
-          <w:t xml:space="preserve">Network Policy</w:t>
-        </w:r>
-      </w:hyperlink>
-      <w:r>
-        <w:t xml:space="preserve"> </w:t>
-      </w:r>
-      <w:r>
-        <w:t xml:space="preserve">(Calico or Azure Network Policy)</w:t>
-      </w:r>
+      <w:hyperlink r:id="rId69">
+        <w:r>
+          <w:rPr>
+            <w:rStyle w:val="Hyperlink"/>
+          </w:rPr>
+          <w:t xml:space="preserve">WAF</w:t>
+        </w:r>
+      </w:hyperlink>
     </w:p>
     <w:p>
       <w:pPr>
@@ -1063,40 +1311,78 @@
         <w:pStyle w:val="Compact"/>
       </w:pPr>
       <w:r>
-        <w:t xml:space="preserve">Example:</w:t>
-      </w:r>
-      <w:r>
-        <w:t xml:space="preserve"> </w:t>
-      </w:r>
-      <w:hyperlink r:id="rId55">
-        <w:r>
-          <w:rPr>
-            <w:rStyle w:val="Hyperlink"/>
-          </w:rPr>
-          <w:t xml:space="preserve">Network Policy Recipes</w:t>
-        </w:r>
-      </w:hyperlink>
-    </w:p>
-    <w:p>
-      <w:pPr>
-        <w:numPr>
-          <w:ilvl w:val="0"/>
-          <w:numId w:val="1012"/>
-        </w:numPr>
-        <w:pStyle w:val="Compact"/>
-      </w:pPr>
-      <w:r>
-        <w:t xml:space="preserve">Use a</w:t>
-      </w:r>
-      <w:r>
-        <w:t xml:space="preserve"> </w:t>
-      </w:r>
-      <w:hyperlink r:id="rId56">
-        <w:r>
-          <w:rPr>
-            <w:rStyle w:val="Hyperlink"/>
-          </w:rPr>
-          <w:t xml:space="preserve">WAF</w:t>
+        <w:t xml:space="preserve">Examples:</w:t>
+      </w:r>
+      <w:r>
+        <w:t xml:space="preserve"> </w:t>
+      </w:r>
+      <w:hyperlink r:id="rId70">
+        <w:r>
+          <w:rPr>
+            <w:rStyle w:val="Hyperlink"/>
+          </w:rPr>
+          <w:t xml:space="preserve">AppGW</w:t>
+        </w:r>
+      </w:hyperlink>
+      <w:r>
+        <w:t xml:space="preserve">,</w:t>
+      </w:r>
+      <w:r>
+        <w:t xml:space="preserve"> </w:t>
+      </w:r>
+      <w:hyperlink r:id="rId71">
+        <w:r>
+          <w:rPr>
+            <w:rStyle w:val="Hyperlink"/>
+          </w:rPr>
+          <w:t xml:space="preserve">Front Door</w:t>
+        </w:r>
+      </w:hyperlink>
+      <w:r>
+        <w:t xml:space="preserve">,</w:t>
+      </w:r>
+      <w:r>
+        <w:t xml:space="preserve"> </w:t>
+      </w:r>
+      <w:hyperlink r:id="rId72">
+        <w:r>
+          <w:rPr>
+            <w:rStyle w:val="Hyperlink"/>
+          </w:rPr>
+          <w:t xml:space="preserve">Nginx+</w:t>
+        </w:r>
+      </w:hyperlink>
+    </w:p>
+    <w:bookmarkEnd w:id="73"/>
+    <w:bookmarkStart w:id="75" w:name="governance"/>
+    <w:p>
+      <w:pPr>
+        <w:pStyle w:val="Heading2"/>
+      </w:pPr>
+      <w:r>
+        <w:t xml:space="preserve">Governance</w:t>
+      </w:r>
+    </w:p>
+    <w:p>
+      <w:pPr>
+        <w:numPr>
+          <w:ilvl w:val="0"/>
+          <w:numId w:val="1014"/>
+        </w:numPr>
+        <w:pStyle w:val="Compact"/>
+      </w:pPr>
+      <w:r>
+        <w:t xml:space="preserve">Use</w:t>
+      </w:r>
+      <w:r>
+        <w:t xml:space="preserve"> </w:t>
+      </w:r>
+      <w:hyperlink r:id="rId74">
+        <w:r>
+          <w:rPr>
+            <w:rStyle w:val="Hyperlink"/>
+          </w:rPr>
+          <w:t xml:space="preserve">Azure Policy for Kubernetes</w:t>
         </w:r>
       </w:hyperlink>
     </w:p>
@@ -1104,22 +1390,338 @@
       <w:pPr>
         <w:numPr>
           <w:ilvl w:val="1"/>
-          <w:numId w:val="1014"/>
-        </w:numPr>
-        <w:pStyle w:val="Compact"/>
-      </w:pPr>
-      <w:r>
-        <w:t xml:space="preserve">Examples:</w:t>
-      </w:r>
-      <w:r>
-        <w:t xml:space="preserve"> </w:t>
-      </w:r>
-      <w:hyperlink r:id="rId57">
-        <w:r>
-          <w:rPr>
-            <w:rStyle w:val="Hyperlink"/>
-          </w:rPr>
-          <w:t xml:space="preserve">AppGW</w:t>
+          <w:numId w:val="1015"/>
+        </w:numPr>
+        <w:pStyle w:val="Compact"/>
+      </w:pPr>
+      <w:r>
+        <w:t xml:space="preserve">Example: https://docs.microsoft.com/en-us/azure/aks/policy-reference</w:t>
+      </w:r>
+    </w:p>
+    <w:bookmarkEnd w:id="75"/>
+    <w:bookmarkStart w:id="76" w:name="service-mesh"/>
+    <w:p>
+      <w:pPr>
+        <w:pStyle w:val="Heading2"/>
+      </w:pPr>
+      <w:r>
+        <w:t xml:space="preserve">Service Mesh</w:t>
+      </w:r>
+    </w:p>
+    <w:p>
+      <w:pPr>
+        <w:numPr>
+          <w:ilvl w:val="0"/>
+          <w:numId w:val="1016"/>
+        </w:numPr>
+        <w:pStyle w:val="Compact"/>
+      </w:pPr>
+      <w:r>
+        <w:t xml:space="preserve">Don’t use a service mesh unless you have a specific need</w:t>
+      </w:r>
+    </w:p>
+    <w:bookmarkEnd w:id="76"/>
+    <w:bookmarkStart w:id="79" w:name="business-continuity-multi-region"/>
+    <w:p>
+      <w:pPr>
+        <w:pStyle w:val="Heading2"/>
+      </w:pPr>
+      <w:r>
+        <w:t xml:space="preserve">Business Continuity / Multi-Region</w:t>
+      </w:r>
+    </w:p>
+    <w:p>
+      <w:pPr>
+        <w:pStyle w:val="FirstParagraph"/>
+      </w:pPr>
+      <w:r>
+        <w:t xml:space="preserve">AKS cluster is a region-based service. To enable availability in multiple regions, you will need to deploy a new AKS instance in each desired region.</w:t>
+      </w:r>
+    </w:p>
+    <w:p>
+      <w:pPr>
+        <w:numPr>
+          <w:ilvl w:val="0"/>
+          <w:numId w:val="1017"/>
+        </w:numPr>
+        <w:pStyle w:val="Compact"/>
+      </w:pPr>
+      <w:r>
+        <w:t xml:space="preserve">Use</w:t>
+      </w:r>
+      <w:r>
+        <w:t xml:space="preserve"> </w:t>
+      </w:r>
+      <w:hyperlink r:id="rId77">
+        <w:r>
+          <w:rPr>
+            <w:rStyle w:val="Hyperlink"/>
+          </w:rPr>
+          <w:t xml:space="preserve">Azure Paired Regions</w:t>
+        </w:r>
+      </w:hyperlink>
+    </w:p>
+    <w:p>
+      <w:pPr>
+        <w:numPr>
+          <w:ilvl w:val="0"/>
+          <w:numId w:val="1017"/>
+        </w:numPr>
+        <w:pStyle w:val="Compact"/>
+      </w:pPr>
+      <w:r>
+        <w:t xml:space="preserve">Enable</w:t>
+      </w:r>
+      <w:r>
+        <w:t xml:space="preserve"> </w:t>
+      </w:r>
+      <w:hyperlink r:id="rId78">
+        <w:r>
+          <w:rPr>
+            <w:rStyle w:val="Hyperlink"/>
+          </w:rPr>
+          <w:t xml:space="preserve">ACR Geo-replication</w:t>
+        </w:r>
+      </w:hyperlink>
+    </w:p>
+    <w:bookmarkEnd w:id="79"/>
+    <w:bookmarkStart w:id="81" w:name="deployment"/>
+    <w:p>
+      <w:pPr>
+        <w:pStyle w:val="Heading2"/>
+      </w:pPr>
+      <w:r>
+        <w:t xml:space="preserve">Deployment</w:t>
+      </w:r>
+    </w:p>
+    <w:p>
+      <w:pPr>
+        <w:numPr>
+          <w:ilvl w:val="0"/>
+          <w:numId w:val="1018"/>
+        </w:numPr>
+        <w:pStyle w:val="Compact"/>
+      </w:pPr>
+      <w:r>
+        <w:t xml:space="preserve">Use</w:t>
+      </w:r>
+      <w:r>
+        <w:t xml:space="preserve"> </w:t>
+      </w:r>
+      <w:hyperlink r:id="rId80">
+        <w:r>
+          <w:rPr>
+            <w:rStyle w:val="Hyperlink"/>
+          </w:rPr>
+          <w:t xml:space="preserve">GitOps</w:t>
+        </w:r>
+      </w:hyperlink>
+    </w:p>
+    <w:p>
+      <w:pPr>
+        <w:numPr>
+          <w:ilvl w:val="0"/>
+          <w:numId w:val="1018"/>
+        </w:numPr>
+        <w:pStyle w:val="Compact"/>
+      </w:pPr>
+      <w:r>
+        <w:t xml:space="preserve">Don’t use the default namespace</w:t>
+      </w:r>
+    </w:p>
+    <w:bookmarkEnd w:id="81"/>
+    <w:bookmarkStart w:id="82" w:name="multi-tenancy"/>
+    <w:p>
+      <w:pPr>
+        <w:pStyle w:val="Heading2"/>
+      </w:pPr>
+      <w:r>
+        <w:t xml:space="preserve">Multi-Tenancy</w:t>
+      </w:r>
+    </w:p>
+    <w:p>
+      <w:pPr>
+        <w:numPr>
+          <w:ilvl w:val="0"/>
+          <w:numId w:val="1019"/>
+        </w:numPr>
+        <w:pStyle w:val="Compact"/>
+      </w:pPr>
+      <w:r>
+        <w:t xml:space="preserve">Some tenants can be in shared env; Some tenants might be big enough to require separate cluster</w:t>
+      </w:r>
+    </w:p>
+    <w:p>
+      <w:pPr>
+        <w:numPr>
+          <w:ilvl w:val="0"/>
+          <w:numId w:val="1019"/>
+        </w:numPr>
+        <w:pStyle w:val="Compact"/>
+      </w:pPr>
+      <w:r>
+        <w:t xml:space="preserve">Namespace does NOT provide any isolation, but is a common practice for grouping tenants</w:t>
+      </w:r>
+    </w:p>
+    <w:p>
+      <w:pPr>
+        <w:numPr>
+          <w:ilvl w:val="0"/>
+          <w:numId w:val="1019"/>
+        </w:numPr>
+        <w:pStyle w:val="Compact"/>
+      </w:pPr>
+      <w:r>
+        <w:t xml:space="preserve">Use Helm or CRD to package new tenants</w:t>
+      </w:r>
+    </w:p>
+    <w:bookmarkEnd w:id="82"/>
+    <w:bookmarkStart w:id="91" w:name="storage"/>
+    <w:p>
+      <w:pPr>
+        <w:pStyle w:val="Heading2"/>
+      </w:pPr>
+      <w:r>
+        <w:t xml:space="preserve">Storage</w:t>
+      </w:r>
+    </w:p>
+    <w:p>
+      <w:pPr>
+        <w:pStyle w:val="FirstParagraph"/>
+      </w:pPr>
+      <w:r>
+        <w:t xml:space="preserve">Stateless processes are easier to be operate, scale and tolerate failure. We recommend using PaaS services; however, sometimes storing state inside the container is unavoidable and you must use storage into the container.</w:t>
+      </w:r>
+    </w:p>
+    <w:p>
+      <w:pPr>
+        <w:numPr>
+          <w:ilvl w:val="0"/>
+          <w:numId w:val="1020"/>
+        </w:numPr>
+        <w:pStyle w:val="Compact"/>
+      </w:pPr>
+      <w:r>
+        <w:t xml:space="preserve">Understand</w:t>
+      </w:r>
+      <w:r>
+        <w:t xml:space="preserve"> </w:t>
+      </w:r>
+      <w:hyperlink r:id="rId83">
+        <w:r>
+          <w:rPr>
+            <w:rStyle w:val="Hyperlink"/>
+          </w:rPr>
+          <w:t xml:space="preserve">AKS</w:t>
+        </w:r>
+      </w:hyperlink>
+      <w:r>
+        <w:t xml:space="preserve"> </w:t>
+      </w:r>
+      <w:r>
+        <w:t xml:space="preserve">and</w:t>
+      </w:r>
+      <w:r>
+        <w:t xml:space="preserve"> </w:t>
+      </w:r>
+      <w:hyperlink r:id="rId84">
+        <w:r>
+          <w:rPr>
+            <w:rStyle w:val="Hyperlink"/>
+          </w:rPr>
+          <w:t xml:space="preserve">K8S</w:t>
+        </w:r>
+      </w:hyperlink>
+      <w:r>
+        <w:t xml:space="preserve"> </w:t>
+      </w:r>
+      <w:r>
+        <w:t xml:space="preserve">storage concepts</w:t>
+      </w:r>
+    </w:p>
+    <w:p>
+      <w:pPr>
+        <w:numPr>
+          <w:ilvl w:val="0"/>
+          <w:numId w:val="1020"/>
+        </w:numPr>
+        <w:pStyle w:val="Compact"/>
+      </w:pPr>
+      <w:r>
+        <w:t xml:space="preserve">Pick the right</w:t>
+      </w:r>
+      <w:r>
+        <w:t xml:space="preserve"> </w:t>
+      </w:r>
+      <w:hyperlink r:id="rId85">
+        <w:r>
+          <w:rPr>
+            <w:rStyle w:val="Hyperlink"/>
+          </w:rPr>
+          <w:t xml:space="preserve">Storage Class</w:t>
+        </w:r>
+      </w:hyperlink>
+    </w:p>
+    <w:p>
+      <w:pPr>
+        <w:numPr>
+          <w:ilvl w:val="0"/>
+          <w:numId w:val="1020"/>
+        </w:numPr>
+        <w:pStyle w:val="Compact"/>
+      </w:pPr>
+      <w:r>
+        <w:t xml:space="preserve">Use</w:t>
+      </w:r>
+      <w:r>
+        <w:t xml:space="preserve"> </w:t>
+      </w:r>
+      <w:hyperlink r:id="rId86">
+        <w:r>
+          <w:rPr>
+            <w:rStyle w:val="Hyperlink"/>
+          </w:rPr>
+          <w:t xml:space="preserve">PVC</w:t>
+        </w:r>
+      </w:hyperlink>
+      <w:r>
+        <w:t xml:space="preserve"> </w:t>
+      </w:r>
+      <w:r>
+        <w:t xml:space="preserve">instead of a</w:t>
+      </w:r>
+      <w:r>
+        <w:t xml:space="preserve"> </w:t>
+      </w:r>
+      <w:hyperlink r:id="rId87">
+        <w:r>
+          <w:rPr>
+            <w:rStyle w:val="Hyperlink"/>
+          </w:rPr>
+          <w:t xml:space="preserve">PV</w:t>
+        </w:r>
+      </w:hyperlink>
+    </w:p>
+    <w:p>
+      <w:pPr>
+        <w:numPr>
+          <w:ilvl w:val="0"/>
+          <w:numId w:val="1020"/>
+        </w:numPr>
+        <w:pStyle w:val="Compact"/>
+      </w:pPr>
+      <w:r>
+        <w:t xml:space="preserve">Use</w:t>
+      </w:r>
+      <w:r>
+        <w:t xml:space="preserve"> </w:t>
+      </w:r>
+      <w:hyperlink r:id="rId88">
+        <w:r>
+          <w:rPr>
+            <w:rStyle w:val="Hyperlink"/>
+          </w:rPr>
+          <w:t xml:space="preserve">Velero</w:t>
         </w:r>
       </w:hyperlink>
       <w:r>
@@ -1128,49 +1730,12 @@
       <w:r>
         <w:t xml:space="preserve"> </w:t>
       </w:r>
-      <w:hyperlink r:id="rId58">
-        <w:r>
-          <w:rPr>
-            <w:rStyle w:val="Hyperlink"/>
-          </w:rPr>
-          <w:t xml:space="preserve">Front Door</w:t>
-        </w:r>
-      </w:hyperlink>
-      <w:r>
-        <w:t xml:space="preserve">,</w:t>
-      </w:r>
-      <w:r>
-        <w:t xml:space="preserve"> </w:t>
-      </w:r>
-      <w:hyperlink r:id="rId59">
-        <w:r>
-          <w:rPr>
-            <w:rStyle w:val="Hyperlink"/>
-          </w:rPr>
-          <w:t xml:space="preserve">Nginx+</w:t>
-        </w:r>
-      </w:hyperlink>
-    </w:p>
-    <w:p>
-      <w:pPr>
-        <w:numPr>
-          <w:ilvl w:val="0"/>
-          <w:numId w:val="1012"/>
-        </w:numPr>
-        <w:pStyle w:val="Compact"/>
-      </w:pPr>
-      <w:r>
-        <w:t xml:space="preserve">Use</w:t>
-      </w:r>
-      <w:r>
-        <w:t xml:space="preserve"> </w:t>
-      </w:r>
-      <w:hyperlink r:id="rId60">
-        <w:r>
-          <w:rPr>
-            <w:rStyle w:val="Hyperlink"/>
-          </w:rPr>
-          <w:t xml:space="preserve">Traffic Manager</w:t>
+      <w:hyperlink r:id="rId89">
+        <w:r>
+          <w:rPr>
+            <w:rStyle w:val="Hyperlink"/>
+          </w:rPr>
+          <w:t xml:space="preserve">Portworx</w:t>
         </w:r>
       </w:hyperlink>
       <w:r>
@@ -1182,292 +1747,28 @@
       <w:r>
         <w:t xml:space="preserve"> </w:t>
       </w:r>
-      <w:hyperlink r:id="rId61">
-        <w:r>
-          <w:rPr>
-            <w:rStyle w:val="Hyperlink"/>
-          </w:rPr>
-          <w:t xml:space="preserve">Front Door</w:t>
-        </w:r>
-      </w:hyperlink>
-      <w:r>
-        <w:t xml:space="preserve"> </w:t>
-      </w:r>
-      <w:r>
-        <w:t xml:space="preserve">to front traffic</w:t>
-      </w:r>
-    </w:p>
-    <w:p>
-      <w:pPr>
-        <w:numPr>
-          <w:ilvl w:val="0"/>
-          <w:numId w:val="1012"/>
-        </w:numPr>
-        <w:pStyle w:val="Compact"/>
-      </w:pPr>
-      <w:r>
-        <w:t xml:space="preserve">Only use</w:t>
-      </w:r>
-      <w:r>
-        <w:t xml:space="preserve"> </w:t>
-      </w:r>
-      <w:hyperlink r:id="rId62">
-        <w:r>
-          <w:rPr>
-            <w:rStyle w:val="Hyperlink"/>
-          </w:rPr>
-          <w:t xml:space="preserve">Internal Load Balancer</w:t>
-        </w:r>
-      </w:hyperlink>
-    </w:p>
-    <w:p>
-      <w:pPr>
-        <w:numPr>
-          <w:ilvl w:val="0"/>
-          <w:numId w:val="1012"/>
-        </w:numPr>
-        <w:pStyle w:val="Compact"/>
-      </w:pPr>
-      <w:r>
-        <w:t xml:space="preserve">Use</w:t>
-      </w:r>
-      <w:r>
-        <w:t xml:space="preserve"> </w:t>
-      </w:r>
-      <w:hyperlink r:id="rId63">
-        <w:r>
-          <w:rPr>
-            <w:rStyle w:val="Hyperlink"/>
-          </w:rPr>
-          <w:t xml:space="preserve">Azure Firewall</w:t>
-        </w:r>
-      </w:hyperlink>
-      <w:r>
-        <w:t xml:space="preserve"> </w:t>
-      </w:r>
-      <w:r>
-        <w:t xml:space="preserve">to inspect egress traffic for data leakage.</w:t>
-      </w:r>
-    </w:p>
-    <w:bookmarkEnd w:id="64"/>
-    <w:bookmarkStart w:id="65" w:name="governance"/>
+      <w:hyperlink r:id="rId90">
+        <w:r>
+          <w:rPr>
+            <w:rStyle w:val="Hyperlink"/>
+          </w:rPr>
+          <w:t xml:space="preserve">Kasten</w:t>
+        </w:r>
+      </w:hyperlink>
+      <w:r>
+        <w:t xml:space="preserve"> </w:t>
+      </w:r>
+      <w:r>
+        <w:t xml:space="preserve">for Backup and Multi-region resiliency.</w:t>
+      </w:r>
+    </w:p>
+    <w:bookmarkEnd w:id="91"/>
+    <w:bookmarkStart w:id="100" w:name="tooling"/>
     <w:p>
       <w:pPr>
         <w:pStyle w:val="Heading2"/>
       </w:pPr>
       <w:r>
-        <w:t xml:space="preserve">Governance</w:t>
-      </w:r>
-    </w:p>
-    <w:p>
-      <w:pPr>
-        <w:numPr>
-          <w:ilvl w:val="0"/>
-          <w:numId w:val="1015"/>
-        </w:numPr>
-        <w:pStyle w:val="Compact"/>
-      </w:pPr>
-      <w:r>
-        <w:t xml:space="preserve">Use Azure Policy for Kubernetes</w:t>
-      </w:r>
-    </w:p>
-    <w:p>
-      <w:pPr>
-        <w:numPr>
-          <w:ilvl w:val="0"/>
-          <w:numId w:val="1015"/>
-        </w:numPr>
-        <w:pStyle w:val="Compact"/>
-      </w:pPr>
-      <w:r>
-        <w:t xml:space="preserve">Example: https://docs.microsoft.com/en-us/azure/aks/policy-reference</w:t>
-      </w:r>
-    </w:p>
-    <w:bookmarkEnd w:id="65"/>
-    <w:bookmarkStart w:id="66" w:name="service-mesh"/>
-    <w:p>
-      <w:pPr>
-        <w:pStyle w:val="Heading2"/>
-      </w:pPr>
-      <w:r>
-        <w:t xml:space="preserve">Service Mesh</w:t>
-      </w:r>
-    </w:p>
-    <w:p>
-      <w:pPr>
-        <w:numPr>
-          <w:ilvl w:val="0"/>
-          <w:numId w:val="1016"/>
-        </w:numPr>
-        <w:pStyle w:val="Compact"/>
-      </w:pPr>
-      <w:r>
-        <w:t xml:space="preserve">Don’t use a service mesh unless you have a specific need</w:t>
-      </w:r>
-    </w:p>
-    <w:bookmarkEnd w:id="66"/>
-    <w:bookmarkStart w:id="67" w:name="business-continuity"/>
-    <w:p>
-      <w:pPr>
-        <w:pStyle w:val="Heading2"/>
-      </w:pPr>
-      <w:r>
-        <w:t xml:space="preserve">Business Continuity</w:t>
-      </w:r>
-    </w:p>
-    <w:bookmarkEnd w:id="67"/>
-    <w:bookmarkStart w:id="68" w:name="multi-region"/>
-    <w:p>
-      <w:pPr>
-        <w:pStyle w:val="Heading2"/>
-      </w:pPr>
-      <w:r>
-        <w:t xml:space="preserve">Multi-Region</w:t>
-      </w:r>
-    </w:p>
-    <w:p>
-      <w:pPr>
-        <w:numPr>
-          <w:ilvl w:val="0"/>
-          <w:numId w:val="1017"/>
-        </w:numPr>
-      </w:pPr>
-      <w:r>
-        <w:t xml:space="preserve">NOTE: AKS cluster is region-based.</w:t>
-      </w:r>
-    </w:p>
-    <w:p>
-      <w:pPr>
-        <w:numPr>
-          <w:ilvl w:val="0"/>
-          <w:numId w:val="1017"/>
-        </w:numPr>
-      </w:pPr>
-      <w:r>
-        <w:t xml:space="preserve">Use Paired Regions</w:t>
-      </w:r>
-    </w:p>
-    <w:p>
-      <w:pPr>
-        <w:numPr>
-          <w:ilvl w:val="0"/>
-          <w:numId w:val="1017"/>
-        </w:numPr>
-      </w:pPr>
-      <w:r>
-        <w:t xml:space="preserve">Enable geo-redundancy on your ACR</w:t>
-      </w:r>
-    </w:p>
-    <w:p>
-      <w:pPr>
-        <w:numPr>
-          <w:ilvl w:val="0"/>
-          <w:numId w:val="1017"/>
-        </w:numPr>
-      </w:pPr>
-      <w:r>
-        <w:t xml:space="preserve">If app includes volumes, use a 3rd party solution (Portworx, Kasten)</w:t>
-      </w:r>
-    </w:p>
-    <w:bookmarkEnd w:id="68"/>
-    <w:bookmarkStart w:id="69" w:name="deployment"/>
-    <w:p>
-      <w:pPr>
-        <w:pStyle w:val="Heading2"/>
-      </w:pPr>
-      <w:r>
-        <w:t xml:space="preserve">Deployment</w:t>
-      </w:r>
-    </w:p>
-    <w:p>
-      <w:pPr>
-        <w:numPr>
-          <w:ilvl w:val="0"/>
-          <w:numId w:val="1018"/>
-        </w:numPr>
-        <w:pStyle w:val="Compact"/>
-      </w:pPr>
-      <w:r>
-        <w:t xml:space="preserve">Use GitOps</w:t>
-      </w:r>
-    </w:p>
-    <w:p>
-      <w:pPr>
-        <w:numPr>
-          <w:ilvl w:val="0"/>
-          <w:numId w:val="1018"/>
-        </w:numPr>
-        <w:pStyle w:val="Compact"/>
-      </w:pPr>
-      <w:r>
-        <w:t xml:space="preserve">Don’t use the default namespace</w:t>
-      </w:r>
-    </w:p>
-    <w:bookmarkEnd w:id="69"/>
-    <w:bookmarkStart w:id="70" w:name="multi-tenancy"/>
-    <w:p>
-      <w:pPr>
-        <w:pStyle w:val="Heading2"/>
-      </w:pPr>
-      <w:r>
-        <w:t xml:space="preserve">Multi-Tenancy</w:t>
-      </w:r>
-    </w:p>
-    <w:p>
-      <w:pPr>
-        <w:numPr>
-          <w:ilvl w:val="0"/>
-          <w:numId w:val="1019"/>
-        </w:numPr>
-        <w:pStyle w:val="Compact"/>
-      </w:pPr>
-      <w:r>
-        <w:t xml:space="preserve">NOTE: Some tenants can be in shared env; Some tenants might be big enough to require separate cluster</w:t>
-      </w:r>
-    </w:p>
-    <w:p>
-      <w:pPr>
-        <w:numPr>
-          <w:ilvl w:val="0"/>
-          <w:numId w:val="1019"/>
-        </w:numPr>
-        <w:pStyle w:val="Compact"/>
-      </w:pPr>
-      <w:r>
-        <w:t xml:space="preserve">NOTE: Namespace does NOT provide any isolation, but is a common practice for grouping tenants</w:t>
-      </w:r>
-    </w:p>
-    <w:p>
-      <w:pPr>
-        <w:numPr>
-          <w:ilvl w:val="0"/>
-          <w:numId w:val="1019"/>
-        </w:numPr>
-        <w:pStyle w:val="Compact"/>
-      </w:pPr>
-      <w:r>
-        <w:t xml:space="preserve">Must be coupled with strong Network and Compute isolation (see above)</w:t>
-      </w:r>
-    </w:p>
-    <w:p>
-      <w:pPr>
-        <w:numPr>
-          <w:ilvl w:val="0"/>
-          <w:numId w:val="1019"/>
-        </w:numPr>
-        <w:pStyle w:val="Compact"/>
-      </w:pPr>
-      <w:r>
-        <w:t xml:space="preserve">Use Helm or CRD to package new tenants</w:t>
-      </w:r>
-    </w:p>
-    <w:bookmarkEnd w:id="70"/>
-    <w:bookmarkStart w:id="74" w:name="tooling"/>
-    <w:p>
-      <w:pPr>
-        <w:pStyle w:val="Heading2"/>
-      </w:pPr>
-      <w:r>
         <w:t xml:space="preserve">Tooling</w:t>
       </w:r>
     </w:p>
@@ -1475,49 +1776,86 @@
       <w:pPr>
         <w:numPr>
           <w:ilvl w:val="0"/>
-          <w:numId w:val="1020"/>
-        </w:numPr>
-        <w:pStyle w:val="Compact"/>
-      </w:pPr>
-      <w:r>
-        <w:t xml:space="preserve">Helm</w:t>
-      </w:r>
-    </w:p>
-    <w:p>
-      <w:pPr>
-        <w:numPr>
-          <w:ilvl w:val="0"/>
-          <w:numId w:val="1020"/>
-        </w:numPr>
-        <w:pStyle w:val="Compact"/>
-      </w:pPr>
-      <w:r>
-        <w:t xml:space="preserve">Flux (GitOps)</w:t>
-      </w:r>
-    </w:p>
-    <w:p>
-      <w:pPr>
-        <w:numPr>
-          <w:ilvl w:val="0"/>
-          <w:numId w:val="1020"/>
-        </w:numPr>
-        <w:pStyle w:val="Compact"/>
-      </w:pPr>
-      <w:r>
-        <w:t xml:space="preserve">Kubectl aliases</w:t>
-      </w:r>
-    </w:p>
-    <w:p>
-      <w:pPr>
-        <w:numPr>
-          <w:ilvl w:val="0"/>
-          <w:numId w:val="1020"/>
-        </w:numPr>
-        <w:pStyle w:val="Compact"/>
-      </w:pPr>
-      <w:r>
-        <w:t xml:space="preserve">kubectx</w:t>
-      </w:r>
+          <w:numId w:val="1021"/>
+        </w:numPr>
+        <w:pStyle w:val="Compact"/>
+      </w:pPr>
+      <w:hyperlink r:id="rId92">
+        <w:r>
+          <w:rPr>
+            <w:rStyle w:val="Hyperlink"/>
+          </w:rPr>
+          <w:t xml:space="preserve">Helm</w:t>
+        </w:r>
+      </w:hyperlink>
+    </w:p>
+    <w:p>
+      <w:pPr>
+        <w:numPr>
+          <w:ilvl w:val="0"/>
+          <w:numId w:val="1021"/>
+        </w:numPr>
+        <w:pStyle w:val="Compact"/>
+      </w:pPr>
+      <w:hyperlink r:id="rId93">
+        <w:r>
+          <w:rPr>
+            <w:rStyle w:val="Hyperlink"/>
+          </w:rPr>
+          <w:t xml:space="preserve">Flux - GitOps</w:t>
+        </w:r>
+      </w:hyperlink>
+    </w:p>
+    <w:p>
+      <w:pPr>
+        <w:numPr>
+          <w:ilvl w:val="0"/>
+          <w:numId w:val="1021"/>
+        </w:numPr>
+        <w:pStyle w:val="Compact"/>
+      </w:pPr>
+      <w:hyperlink r:id="rId94">
+        <w:r>
+          <w:rPr>
+            <w:rStyle w:val="Hyperlink"/>
+          </w:rPr>
+          <w:t xml:space="preserve">Kubectl aliases</w:t>
+        </w:r>
+      </w:hyperlink>
+    </w:p>
+    <w:p>
+      <w:pPr>
+        <w:numPr>
+          <w:ilvl w:val="0"/>
+          <w:numId w:val="1021"/>
+        </w:numPr>
+        <w:pStyle w:val="Compact"/>
+      </w:pPr>
+      <w:hyperlink r:id="rId95">
+        <w:r>
+          <w:rPr>
+            <w:rStyle w:val="Hyperlink"/>
+          </w:rPr>
+          <w:t xml:space="preserve">kubectx</w:t>
+        </w:r>
+      </w:hyperlink>
+    </w:p>
+    <w:p>
+      <w:pPr>
+        <w:numPr>
+          <w:ilvl w:val="0"/>
+          <w:numId w:val="1021"/>
+        </w:numPr>
+        <w:pStyle w:val="Compact"/>
+      </w:pPr>
+      <w:hyperlink r:id="rId96">
+        <w:r>
+          <w:rPr>
+            <w:rStyle w:val="Hyperlink"/>
+          </w:rPr>
+          <w:t xml:space="preserve">k9s</w:t>
+        </w:r>
+      </w:hyperlink>
     </w:p>
     <w:p>
       <w:pPr>
@@ -1531,11 +1869,11 @@
       <w:pPr>
         <w:numPr>
           <w:ilvl w:val="0"/>
-          <w:numId w:val="1021"/>
-        </w:numPr>
-        <w:pStyle w:val="Compact"/>
-      </w:pPr>
-      <w:hyperlink r:id="rId71">
+          <w:numId w:val="1022"/>
+        </w:numPr>
+        <w:pStyle w:val="Compact"/>
+      </w:pPr>
+      <w:hyperlink r:id="rId97">
         <w:r>
           <w:rPr>
             <w:rStyle w:val="Hyperlink"/>
@@ -1548,11 +1886,11 @@
       <w:pPr>
         <w:numPr>
           <w:ilvl w:val="0"/>
-          <w:numId w:val="1021"/>
-        </w:numPr>
-        <w:pStyle w:val="Compact"/>
-      </w:pPr>
-      <w:hyperlink r:id="rId72">
+          <w:numId w:val="1022"/>
+        </w:numPr>
+        <w:pStyle w:val="Compact"/>
+      </w:pPr>
+      <w:hyperlink r:id="rId98">
         <w:r>
           <w:rPr>
             <w:rStyle w:val="Hyperlink"/>
@@ -1565,7 +1903,7 @@
       <w:pPr>
         <w:numPr>
           <w:ilvl w:val="0"/>
-          <w:numId w:val="1021"/>
+          <w:numId w:val="1022"/>
         </w:numPr>
         <w:pStyle w:val="Compact"/>
       </w:pPr>
@@ -1582,11 +1920,11 @@
       <w:pPr>
         <w:numPr>
           <w:ilvl w:val="0"/>
-          <w:numId w:val="1021"/>
-        </w:numPr>
-        <w:pStyle w:val="Compact"/>
-      </w:pPr>
-      <w:hyperlink r:id="rId73">
+          <w:numId w:val="1022"/>
+        </w:numPr>
+        <w:pStyle w:val="Compact"/>
+      </w:pPr>
+      <w:hyperlink r:id="rId99">
         <w:r>
           <w:rPr>
             <w:rStyle w:val="Hyperlink"/>
@@ -1667,8 +2005,8 @@
         </w:r>
       </w:hyperlink>
     </w:p>
-    <w:bookmarkEnd w:id="74"/>
-    <w:bookmarkEnd w:id="75"/>
+    <w:bookmarkEnd w:id="100"/>
+    <w:bookmarkEnd w:id="101"/>
     <w:sectPr/>
   </w:body>
 </w:document>
@@ -1915,6 +2253,9 @@
     <w:abstractNumId w:val="991"/>
   </w:num>
   <w:num w:numId="1021">
+    <w:abstractNumId w:val="991"/>
+  </w:num>
+  <w:num w:numId="1022">
     <w:abstractNumId w:val="991"/>
   </w:num>
 </w:numbering>

</xml_diff>